<commit_message>
Documento de Vision finalizado y guardado en el repo
</commit_message>
<xml_diff>
--- a/Vision.docx
+++ b/Vision.docx
@@ -517,11 +517,218 @@
                 <w:right w:val="nil"/>
                 <w:between w:val="nil"/>
               </w:pBdr>
+              <w:tabs>
+                <w:tab w:val="left" w:pos="1068"/>
+              </w:tabs>
               <w:spacing w:after="120"/>
               <w:rPr>
                 <w:color w:val="000000"/>
               </w:rPr>
             </w:pPr>
+            <w:bookmarkStart w:id="0" w:name="_GoBack"/>
+            <w:bookmarkEnd w:id="0"/>
+            <w:r>
+              <w:rPr>
+                <w:color w:val="000000"/>
+              </w:rPr>
+              <w:t xml:space="preserve">El </w:t>
+            </w:r>
+            <w:proofErr w:type="spellStart"/>
+            <w:r>
+              <w:rPr>
+                <w:color w:val="000000"/>
+              </w:rPr>
+              <w:t>municipio</w:t>
+            </w:r>
+            <w:proofErr w:type="spellEnd"/>
+            <w:r>
+              <w:rPr>
+                <w:color w:val="000000"/>
+              </w:rPr>
+              <w:t xml:space="preserve"> de </w:t>
+            </w:r>
+            <w:proofErr w:type="spellStart"/>
+            <w:r>
+              <w:rPr>
+                <w:color w:val="000000"/>
+              </w:rPr>
+              <w:t>Tandil</w:t>
+            </w:r>
+            <w:proofErr w:type="spellEnd"/>
+            <w:r>
+              <w:rPr>
+                <w:color w:val="000000"/>
+              </w:rPr>
+              <w:t xml:space="preserve"> </w:t>
+            </w:r>
+            <w:proofErr w:type="spellStart"/>
+            <w:r>
+              <w:rPr>
+                <w:color w:val="000000"/>
+              </w:rPr>
+              <w:t>desea</w:t>
+            </w:r>
+            <w:proofErr w:type="spellEnd"/>
+            <w:r>
+              <w:rPr>
+                <w:color w:val="000000"/>
+              </w:rPr>
+              <w:t xml:space="preserve"> </w:t>
+            </w:r>
+            <w:proofErr w:type="spellStart"/>
+            <w:r>
+              <w:rPr>
+                <w:color w:val="000000"/>
+              </w:rPr>
+              <w:t>disminuir</w:t>
+            </w:r>
+            <w:proofErr w:type="spellEnd"/>
+            <w:r>
+              <w:rPr>
+                <w:color w:val="000000"/>
+              </w:rPr>
+              <w:t xml:space="preserve"> el </w:t>
+            </w:r>
+            <w:proofErr w:type="spellStart"/>
+            <w:r>
+              <w:rPr>
+                <w:color w:val="000000"/>
+              </w:rPr>
+              <w:t>volumen</w:t>
+            </w:r>
+            <w:proofErr w:type="spellEnd"/>
+            <w:r>
+              <w:rPr>
+                <w:color w:val="000000"/>
+              </w:rPr>
+              <w:t xml:space="preserve"> de </w:t>
+            </w:r>
+            <w:proofErr w:type="spellStart"/>
+            <w:r>
+              <w:rPr>
+                <w:color w:val="000000"/>
+              </w:rPr>
+              <w:t>basura</w:t>
+            </w:r>
+            <w:proofErr w:type="spellEnd"/>
+            <w:r>
+              <w:rPr>
+                <w:color w:val="000000"/>
+              </w:rPr>
+              <w:t xml:space="preserve"> </w:t>
+            </w:r>
+            <w:proofErr w:type="spellStart"/>
+            <w:r>
+              <w:rPr>
+                <w:color w:val="000000"/>
+              </w:rPr>
+              <w:t>existente</w:t>
+            </w:r>
+            <w:proofErr w:type="spellEnd"/>
+            <w:r>
+              <w:rPr>
+                <w:color w:val="000000"/>
+              </w:rPr>
+              <w:t xml:space="preserve"> en la ciudad, </w:t>
+            </w:r>
+            <w:proofErr w:type="spellStart"/>
+            <w:r>
+              <w:rPr>
+                <w:color w:val="000000"/>
+              </w:rPr>
+              <w:t>por</w:t>
+            </w:r>
+            <w:proofErr w:type="spellEnd"/>
+            <w:r>
+              <w:rPr>
+                <w:color w:val="000000"/>
+              </w:rPr>
+              <w:t xml:space="preserve"> lo </w:t>
+            </w:r>
+            <w:proofErr w:type="spellStart"/>
+            <w:r>
+              <w:rPr>
+                <w:color w:val="000000"/>
+              </w:rPr>
+              <w:t>que</w:t>
+            </w:r>
+            <w:proofErr w:type="spellEnd"/>
+            <w:r>
+              <w:rPr>
+                <w:color w:val="000000"/>
+              </w:rPr>
+              <w:t xml:space="preserve"> ha </w:t>
+            </w:r>
+            <w:proofErr w:type="spellStart"/>
+            <w:r>
+              <w:rPr>
+                <w:color w:val="000000"/>
+              </w:rPr>
+              <w:t>decidido</w:t>
+            </w:r>
+            <w:proofErr w:type="spellEnd"/>
+            <w:r>
+              <w:rPr>
+                <w:color w:val="000000"/>
+              </w:rPr>
+              <w:t xml:space="preserve"> </w:t>
+            </w:r>
+            <w:proofErr w:type="spellStart"/>
+            <w:r>
+              <w:rPr>
+                <w:color w:val="000000"/>
+              </w:rPr>
+              <w:t>crear</w:t>
+            </w:r>
+            <w:proofErr w:type="spellEnd"/>
+            <w:r>
+              <w:rPr>
+                <w:color w:val="000000"/>
+              </w:rPr>
+              <w:t xml:space="preserve"> </w:t>
+            </w:r>
+            <w:proofErr w:type="spellStart"/>
+            <w:r>
+              <w:rPr>
+                <w:color w:val="000000"/>
+              </w:rPr>
+              <w:t>una</w:t>
+            </w:r>
+            <w:proofErr w:type="spellEnd"/>
+            <w:r>
+              <w:rPr>
+                <w:color w:val="000000"/>
+              </w:rPr>
+              <w:t xml:space="preserve"> </w:t>
+            </w:r>
+            <w:proofErr w:type="spellStart"/>
+            <w:r>
+              <w:rPr>
+                <w:color w:val="000000"/>
+              </w:rPr>
+              <w:t>aplicación</w:t>
+            </w:r>
+            <w:proofErr w:type="spellEnd"/>
+            <w:r>
+              <w:rPr>
+                <w:color w:val="000000"/>
+              </w:rPr>
+              <w:t xml:space="preserve"> </w:t>
+            </w:r>
+            <w:proofErr w:type="spellStart"/>
+            <w:r>
+              <w:rPr>
+                <w:color w:val="000000"/>
+              </w:rPr>
+              <w:t>móvil</w:t>
+            </w:r>
+            <w:proofErr w:type="spellEnd"/>
+            <w:r>
+              <w:rPr>
+                <w:color w:val="000000"/>
+              </w:rPr>
+              <w:t>.</w:t>
+            </w:r>
           </w:p>
         </w:tc>
         <w:tc>
@@ -979,11 +1186,6 @@
               <w:color w:val="000000"/>
             </w:rPr>
             <w:tab/>
-          </w:r>
-          <w:r>
-            <w:rPr>
-              <w:color w:val="000000"/>
-            </w:rPr>
             <w:t>2</w:t>
           </w:r>
         </w:p>
@@ -1031,11 +1233,6 @@
               <w:color w:val="000000"/>
             </w:rPr>
             <w:tab/>
-          </w:r>
-          <w:r>
-            <w:rPr>
-              <w:color w:val="000000"/>
-            </w:rPr>
             <w:t>2</w:t>
           </w:r>
         </w:p>
@@ -1083,11 +1280,6 @@
               <w:color w:val="000000"/>
             </w:rPr>
             <w:tab/>
-          </w:r>
-          <w:r>
-            <w:rPr>
-              <w:color w:val="000000"/>
-            </w:rPr>
             <w:t>2</w:t>
           </w:r>
         </w:p>
@@ -1180,13 +1372,8 @@
             <w:tab/>
           </w:r>
           <w:r>
-            <w:t xml:space="preserve">Objetivos del </w:t>
+            <w:t>Objetivos del negocio</w:t>
           </w:r>
-          <w:proofErr w:type="spellStart"/>
-          <w:r>
-            <w:t>negocio</w:t>
-          </w:r>
-          <w:proofErr w:type="spellEnd"/>
           <w:r>
             <w:rPr>
               <w:color w:val="000000"/>
@@ -1200,8 +1387,6 @@
             <w:t>2</w:t>
           </w:r>
         </w:p>
-        <w:bookmarkStart w:id="0" w:name="_GoBack" w:displacedByCustomXml="next"/>
-        <w:bookmarkEnd w:id="0" w:displacedByCustomXml="next"/>
       </w:sdtContent>
     </w:sdt>
     <w:p>
@@ -3373,13 +3558,7 @@
         <w:rPr>
           <w:rFonts w:ascii="Arial" w:eastAsia="Arial" w:hAnsi="Arial" w:cs="Arial"/>
         </w:rPr>
-        <w:t>ademá</w:t>
-      </w:r>
-      <w:r>
-        <w:rPr>
-          <w:rFonts w:ascii="Arial" w:eastAsia="Arial" w:hAnsi="Arial" w:cs="Arial"/>
-        </w:rPr>
-        <w:t>s</w:t>
+        <w:t>además</w:t>
       </w:r>
       <w:proofErr w:type="spellEnd"/>
       <w:r>
@@ -3882,7 +4061,14 @@
         <w:rPr>
           <w:rFonts w:ascii="Arial" w:eastAsia="Arial" w:hAnsi="Arial" w:cs="Arial"/>
         </w:rPr>
-        <w:t xml:space="preserve"> campo </w:t>
+        <w:t xml:space="preserve"> </w:t>
+      </w:r>
+      <w:r>
+        <w:rPr>
+          <w:rFonts w:ascii="Arial" w:eastAsia="Arial" w:hAnsi="Arial" w:cs="Arial"/>
+        </w:rPr>
+        <w:lastRenderedPageBreak/>
+        <w:t xml:space="preserve">campo </w:t>
       </w:r>
       <w:proofErr w:type="gramStart"/>
       <w:r>
@@ -4190,14 +4376,7 @@
         <w:rPr>
           <w:rFonts w:ascii="Arial" w:eastAsia="Arial" w:hAnsi="Arial" w:cs="Arial"/>
         </w:rPr>
-        <w:t xml:space="preserve"> </w:t>
-      </w:r>
-      <w:r>
-        <w:rPr>
-          <w:rFonts w:ascii="Arial" w:eastAsia="Arial" w:hAnsi="Arial" w:cs="Arial"/>
-        </w:rPr>
-        <w:lastRenderedPageBreak/>
-        <w:t xml:space="preserve">ciudad. El </w:t>
+        <w:t xml:space="preserve"> ciudad. El </w:t>
       </w:r>
       <w:proofErr w:type="spellStart"/>
       <w:r>

</xml_diff>